<commit_message>
Updated the database and created a patch
</commit_message>
<xml_diff>
--- a/doc/AN Tracker Mobile UI Requirements v1.0.docx
+++ b/doc/AN Tracker Mobile UI Requirements v1.0.docx
@@ -1701,6 +1701,8 @@
           <w:lang w:val="en-IN"/>
         </w:rPr>
       </w:pPr>
+      <w:bookmarkStart w:id="0" w:name="_GoBack"/>
+      <w:bookmarkEnd w:id="0"/>
       <w:r>
         <w:rPr>
           <w:lang w:val="en-IN"/>
@@ -1752,11 +1754,13 @@
           <w:lang w:val="en-IN"/>
         </w:rPr>
       </w:pPr>
+      <w:commentRangeStart w:id="1"/>
+      <w:commentRangeEnd w:id="1"/>
       <w:r>
         <w:rPr>
           <w:rStyle w:val="CommentReference"/>
         </w:rPr>
-        <w:commentReference w:id="0"/>
+        <w:commentReference w:id="1"/>
       </w:r>
     </w:p>
     <w:p>
@@ -1792,7 +1796,7 @@
                     <pic:cNvPicPr/>
                   </pic:nvPicPr>
                   <pic:blipFill>
-                    <a:blip r:embed="rId12"/>
+                    <a:blip r:embed="rId13"/>
                     <a:stretch>
                       <a:fillRect/>
                     </a:stretch>
@@ -1943,7 +1947,7 @@
                     <pic:cNvPicPr/>
                   </pic:nvPicPr>
                   <pic:blipFill>
-                    <a:blip r:embed="rId13"/>
+                    <a:blip r:embed="rId14"/>
                     <a:stretch>
                       <a:fillRect/>
                     </a:stretch>
@@ -2673,7 +2677,7 @@
                     <pic:cNvPicPr/>
                   </pic:nvPicPr>
                   <pic:blipFill>
-                    <a:blip r:embed="rId14"/>
+                    <a:blip r:embed="rId15"/>
                     <a:stretch>
                       <a:fillRect/>
                     </a:stretch>
@@ -2745,7 +2749,7 @@
                     <pic:cNvPicPr/>
                   </pic:nvPicPr>
                   <pic:blipFill>
-                    <a:blip r:embed="rId15"/>
+                    <a:blip r:embed="rId16"/>
                     <a:stretch>
                       <a:fillRect/>
                     </a:stretch>
@@ -2835,7 +2839,7 @@
                     <pic:cNvPicPr/>
                   </pic:nvPicPr>
                   <pic:blipFill>
-                    <a:blip r:embed="rId16"/>
+                    <a:blip r:embed="rId17"/>
                     <a:stretch>
                       <a:fillRect/>
                     </a:stretch>
@@ -2911,7 +2915,7 @@
                     <pic:cNvPicPr/>
                   </pic:nvPicPr>
                   <pic:blipFill>
-                    <a:blip r:embed="rId17"/>
+                    <a:blip r:embed="rId18"/>
                     <a:stretch>
                       <a:fillRect/>
                     </a:stretch>
@@ -3427,7 +3431,7 @@
                     <pic:cNvPicPr/>
                   </pic:nvPicPr>
                   <pic:blipFill>
-                    <a:blip r:embed="rId18"/>
+                    <a:blip r:embed="rId19"/>
                     <a:stretch>
                       <a:fillRect/>
                     </a:stretch>
@@ -3557,7 +3561,7 @@
                     <pic:cNvPicPr/>
                   </pic:nvPicPr>
                   <pic:blipFill>
-                    <a:blip r:embed="rId19"/>
+                    <a:blip r:embed="rId20"/>
                     <a:stretch>
                       <a:fillRect/>
                     </a:stretch>
@@ -4300,7 +4304,7 @@
           <w:lang w:val="en-IN"/>
         </w:rPr>
       </w:pPr>
-      <w:commentRangeStart w:id="1"/>
+      <w:commentRangeStart w:id="2"/>
       <w:r>
         <w:rPr>
           <w:noProof/>
@@ -4321,7 +4325,7 @@
                     <pic:cNvPicPr/>
                   </pic:nvPicPr>
                   <pic:blipFill>
-                    <a:blip r:embed="rId20"/>
+                    <a:blip r:embed="rId21"/>
                     <a:stretch>
                       <a:fillRect/>
                     </a:stretch>
@@ -4341,12 +4345,12 @@
           </wp:inline>
         </w:drawing>
       </w:r>
-      <w:commentRangeEnd w:id="1"/>
+      <w:commentRangeEnd w:id="2"/>
       <w:r>
         <w:rPr>
           <w:rStyle w:val="CommentReference"/>
         </w:rPr>
-        <w:commentReference w:id="1"/>
+        <w:commentReference w:id="2"/>
       </w:r>
     </w:p>
     <w:p>
@@ -6164,14 +6168,14 @@
           <w:lang w:val="en-IN"/>
         </w:rPr>
       </w:pPr>
-      <w:commentRangeStart w:id="2"/>
-      <w:commentRangeEnd w:id="2"/>
+      <w:commentRangeStart w:id="3"/>
+      <w:commentRangeEnd w:id="3"/>
       <w:r>
         <w:rPr>
           <w:rStyle w:val="CommentReference"/>
         </w:rPr>
         <w:lastRenderedPageBreak/>
-        <w:commentReference w:id="2"/>
+        <w:commentReference w:id="3"/>
       </w:r>
       <w:r>
         <w:rPr>
@@ -7836,21 +7840,21 @@
         </w:rPr>
         <w:t xml:space="preserve"> </w:t>
       </w:r>
-      <w:commentRangeStart w:id="3"/>
+      <w:commentRangeStart w:id="4"/>
       <w:r>
         <w:rPr>
           <w:lang w:val="en-IN"/>
         </w:rPr>
         <w:t>Invoice</w:t>
       </w:r>
-      <w:commentRangeEnd w:id="3"/>
+      <w:commentRangeEnd w:id="4"/>
       <w:r>
         <w:rPr>
           <w:rStyle w:val="CommentReference"/>
           <w:rFonts w:asciiTheme="minorHAnsi" w:eastAsiaTheme="minorHAnsi" w:hAnsiTheme="minorHAnsi" w:cstheme="minorBidi"/>
           <w:color w:val="auto"/>
         </w:rPr>
-        <w:commentReference w:id="3"/>
+        <w:commentReference w:id="4"/>
       </w:r>
     </w:p>
     <w:p>
@@ -15284,30 +15288,15 @@
         <w:t>List Salary Paid</w:t>
       </w:r>
     </w:p>
-    <w:bookmarkStart w:id="4" w:name="_GoBack"/>
-    <w:bookmarkEnd w:id="4"/>
-    <w:p>
-      <w:r>
-        <w:fldChar w:fldCharType="begin"/>
-      </w:r>
-      <w:r>
-        <w:instrText xml:space="preserve"> HYPERLINK "https://wireframepro.mockflow.com/editor.jsp?editor=on&amp;bgcolor=white&amp;perm=Create&amp;ptitle=Test&amp;category=form&amp;projectid=M2842c70ddeae32ebe7ec3bebea90bc331585569701819&amp;publicid=45c69ca06e1a4a2292e66f6ba5efac72" \l "/page/D53ecf8202f75dfdff308076c6b85a1cf" </w:instrText>
-      </w:r>
-      <w:r>
-        <w:fldChar w:fldCharType="separate"/>
-      </w:r>
-      <w:r>
-        <w:rPr>
-          <w:rStyle w:val="Hyperlink"/>
-        </w:rPr>
-        <w:t>https://wireframepro.mockflow.com/editor.jsp?editor=on&amp;bgcolor=white&amp;perm=Create&amp;ptitle=Test&amp;category=form&amp;projectid=M2842c70ddeae32ebe7ec3bebea90bc331585569701819&amp;publicid=45c69ca06e1a4a2292e66f6ba5efac72#/page/D53ecf8202f75dfdff308076c6b85a1cf</w:t>
-      </w:r>
-      <w:r>
-        <w:rPr>
-          <w:rStyle w:val="Hyperlink"/>
-        </w:rPr>
-        <w:fldChar w:fldCharType="end"/>
-      </w:r>
+    <w:p>
+      <w:hyperlink r:id="rId36" w:anchor="/page/D53ecf8202f75dfdff308076c6b85a1cf" w:history="1">
+        <w:r>
+          <w:rPr>
+            <w:rStyle w:val="Hyperlink"/>
+          </w:rPr>
+          <w:t>https://wireframepro.mockflow.com/editor.jsp?editor=on&amp;bgcolor=white&amp;perm=Create&amp;ptitle=Test&amp;category=form&amp;projectid=M2842c70ddeae32ebe7ec3bebea90bc331585569701819&amp;publicid=45c69ca06e1a4a2292e66f6ba5efac72#/page/D53ecf8202f75dfdff308076c6b85a1cf</w:t>
+        </w:r>
+      </w:hyperlink>
     </w:p>
     <w:p>
       <w:pPr>
@@ -15480,7 +15469,7 @@
                           <pic:cNvPicPr/>
                         </pic:nvPicPr>
                         <pic:blipFill>
-                          <a:blip r:embed="rId36" cstate="print">
+                          <a:blip r:embed="rId37" cstate="print">
                             <a:extLst>
                               <a:ext uri="{28A0092B-C50C-407E-A947-70E740481C1C}">
                                 <a14:useLocalDpi xmlns:a14="http://schemas.microsoft.com/office/drawing/2010/main" val="0"/>
@@ -15568,7 +15557,7 @@
                           <pic:cNvPicPr/>
                         </pic:nvPicPr>
                         <pic:blipFill>
-                          <a:blip r:embed="rId37" cstate="print">
+                          <a:blip r:embed="rId38" cstate="print">
                             <a:extLst>
                               <a:ext uri="{28A0092B-C50C-407E-A947-70E740481C1C}">
                                 <a14:useLocalDpi xmlns:a14="http://schemas.microsoft.com/office/drawing/2010/main" val="0"/>
@@ -15831,7 +15820,7 @@
                           <pic:cNvPicPr/>
                         </pic:nvPicPr>
                         <pic:blipFill>
-                          <a:blip r:embed="rId36" cstate="print">
+                          <a:blip r:embed="rId37" cstate="print">
                             <a:extLst>
                               <a:ext uri="{28A0092B-C50C-407E-A947-70E740481C1C}">
                                 <a14:useLocalDpi xmlns:a14="http://schemas.microsoft.com/office/drawing/2010/main" val="0"/>
@@ -15920,7 +15909,7 @@
                           <pic:cNvPicPr/>
                         </pic:nvPicPr>
                         <pic:blipFill>
-                          <a:blip r:embed="rId37" cstate="print">
+                          <a:blip r:embed="rId38" cstate="print">
                             <a:extLst>
                               <a:ext uri="{28A0092B-C50C-407E-A947-70E740481C1C}">
                                 <a14:useLocalDpi xmlns:a14="http://schemas.microsoft.com/office/drawing/2010/main" val="0"/>
@@ -21991,7 +21980,7 @@
                     <pic:cNvPicPr/>
                   </pic:nvPicPr>
                   <pic:blipFill>
-                    <a:blip r:embed="rId38"/>
+                    <a:blip r:embed="rId39"/>
                     <a:stretch>
                       <a:fillRect/>
                     </a:stretch>
@@ -22057,7 +22046,7 @@
     </w:p>
     <w:p/>
     <w:sectPr>
-      <w:footerReference w:type="default" r:id="rId39"/>
+      <w:footerReference w:type="default" r:id="rId40"/>
       <w:pgSz w:w="11906" w:h="16838"/>
       <w:pgMar w:top="1440" w:right="1440" w:bottom="1440" w:left="1440" w:header="708" w:footer="708" w:gutter="0"/>
       <w:cols w:space="708"/>
@@ -22069,7 +22058,7 @@
 
 <file path=word/comments.xml><?xml version="1.0" encoding="utf-8"?>
 <w:comments xmlns:wpc="http://schemas.microsoft.com/office/word/2010/wordprocessingCanvas" xmlns:cx="http://schemas.microsoft.com/office/drawing/2014/chartex" xmlns:cx1="http://schemas.microsoft.com/office/drawing/2015/9/8/chartex" xmlns:cx2="http://schemas.microsoft.com/office/drawing/2015/10/21/chartex" xmlns:cx3="http://schemas.microsoft.com/office/drawing/2016/5/9/chartex" xmlns:cx4="http://schemas.microsoft.com/office/drawing/2016/5/10/chartex" xmlns:cx5="http://schemas.microsoft.com/office/drawing/2016/5/11/chartex" xmlns:cx6="http://schemas.microsoft.com/office/drawing/2016/5/12/chartex" xmlns:cx7="http://schemas.microsoft.com/office/drawing/2016/5/13/chartex" xmlns:cx8="http://schemas.microsoft.com/office/drawing/2016/5/14/chartex" xmlns:mc="http://schemas.openxmlformats.org/markup-compatibility/2006" xmlns:aink="http://schemas.microsoft.com/office/drawing/2016/ink" xmlns:am3d="http://schemas.microsoft.com/office/drawing/2017/model3d" xmlns:o="urn:schemas-microsoft-com:office:office" xmlns:r="http://schemas.openxmlformats.org/officeDocument/2006/relationships" xmlns:m="http://schemas.openxmlformats.org/officeDocument/2006/math" xmlns:v="urn:schemas-microsoft-com:vml" xmlns:wp14="http://schemas.microsoft.com/office/word/2010/wordprocessingDrawing" xmlns:wp="http://schemas.openxmlformats.org/drawingml/2006/wordprocessingDrawing" xmlns:w10="urn:schemas-microsoft-com:office:word" xmlns:w="http://schemas.openxmlformats.org/wordprocessingml/2006/main" xmlns:w14="http://schemas.microsoft.com/office/word/2010/wordml" xmlns:w15="http://schemas.microsoft.com/office/word/2012/wordml" xmlns:w16cid="http://schemas.microsoft.com/office/word/2016/wordml/cid" xmlns:w16se="http://schemas.microsoft.com/office/word/2015/wordml/symex" xmlns:wpg="http://schemas.microsoft.com/office/word/2010/wordprocessingGroup" xmlns:wpi="http://schemas.microsoft.com/office/word/2010/wordprocessingInk" xmlns:wne="http://schemas.microsoft.com/office/word/2006/wordml" xmlns:wps="http://schemas.microsoft.com/office/word/2010/wordprocessingShape" mc:Ignorable="w14 w15 w16se w16cid wp14">
-  <w:comment w:id="0" w:author="nyadav.idmworks@outlook.com" w:date="2020-04-09T17:56:00Z" w:initials="n">
+  <w:comment w:id="1" w:author="nyadav.idmworks@outlook.com" w:date="2020-04-09T17:56:00Z" w:initials="n">
     <w:p>
       <w:pPr>
         <w:pStyle w:val="CommentText"/>
@@ -22085,7 +22074,7 @@
       </w:r>
     </w:p>
   </w:comment>
-  <w:comment w:id="1" w:author="nyadav.idmworks@outlook.com" w:date="2020-04-08T17:19:00Z" w:initials="n">
+  <w:comment w:id="2" w:author="nyadav.idmworks@outlook.com" w:date="2020-04-08T17:19:00Z" w:initials="n">
     <w:p>
       <w:pPr>
         <w:pStyle w:val="CommentText"/>
@@ -22101,7 +22090,7 @@
       </w:r>
     </w:p>
   </w:comment>
-  <w:comment w:id="2" w:author="nyadav.idmworks@outlook.com" w:date="2020-04-06T20:38:00Z" w:initials="n">
+  <w:comment w:id="3" w:author="nyadav.idmworks@outlook.com" w:date="2020-04-06T20:38:00Z" w:initials="n">
     <w:p>
       <w:pPr>
         <w:pStyle w:val="CommentText"/>
@@ -22117,7 +22106,7 @@
       </w:r>
     </w:p>
   </w:comment>
-  <w:comment w:id="3" w:author="nyadav.idmworks@outlook.com" w:date="2020-04-06T20:58:00Z" w:initials="n">
+  <w:comment w:id="4" w:author="nyadav.idmworks@outlook.com" w:date="2020-04-06T20:58:00Z" w:initials="n">
     <w:p>
       <w:pPr>
         <w:pStyle w:val="CommentText"/>
@@ -22147,6 +22136,7 @@
 
 <file path=word/commentsIds.xml><?xml version="1.0" encoding="utf-8"?>
 <w16cid:commentsIds xmlns:wpc="http://schemas.microsoft.com/office/word/2010/wordprocessingCanvas" xmlns:cx="http://schemas.microsoft.com/office/drawing/2014/chartex" xmlns:cx1="http://schemas.microsoft.com/office/drawing/2015/9/8/chartex" xmlns:cx2="http://schemas.microsoft.com/office/drawing/2015/10/21/chartex" xmlns:cx3="http://schemas.microsoft.com/office/drawing/2016/5/9/chartex" xmlns:cx4="http://schemas.microsoft.com/office/drawing/2016/5/10/chartex" xmlns:cx5="http://schemas.microsoft.com/office/drawing/2016/5/11/chartex" xmlns:cx6="http://schemas.microsoft.com/office/drawing/2016/5/12/chartex" xmlns:cx7="http://schemas.microsoft.com/office/drawing/2016/5/13/chartex" xmlns:cx8="http://schemas.microsoft.com/office/drawing/2016/5/14/chartex" xmlns:mc="http://schemas.openxmlformats.org/markup-compatibility/2006" xmlns:aink="http://schemas.microsoft.com/office/drawing/2016/ink" xmlns:am3d="http://schemas.microsoft.com/office/drawing/2017/model3d" xmlns:o="urn:schemas-microsoft-com:office:office" xmlns:r="http://schemas.openxmlformats.org/officeDocument/2006/relationships" xmlns:m="http://schemas.openxmlformats.org/officeDocument/2006/math" xmlns:v="urn:schemas-microsoft-com:vml" xmlns:wp14="http://schemas.microsoft.com/office/word/2010/wordprocessingDrawing" xmlns:wp="http://schemas.openxmlformats.org/drawingml/2006/wordprocessingDrawing" xmlns:w10="urn:schemas-microsoft-com:office:word" xmlns:w="http://schemas.openxmlformats.org/wordprocessingml/2006/main" xmlns:w14="http://schemas.microsoft.com/office/word/2010/wordml" xmlns:w15="http://schemas.microsoft.com/office/word/2012/wordml" xmlns:w16cid="http://schemas.microsoft.com/office/word/2016/wordml/cid" xmlns:w16se="http://schemas.microsoft.com/office/word/2015/wordml/symex" xmlns:wpg="http://schemas.microsoft.com/office/word/2010/wordprocessingGroup" xmlns:wpi="http://schemas.microsoft.com/office/word/2010/wordprocessingInk" xmlns:wne="http://schemas.microsoft.com/office/word/2006/wordml" xmlns:wps="http://schemas.microsoft.com/office/word/2010/wordprocessingShape" mc:Ignorable="w14 w15 w16se w16cid wp14">
+  <w16cid:commentId w16cid:paraId="37220BD1" w16cid:durableId="22458E8D"/>
   <w16cid:commentId w16cid:paraId="2E9689DA" w16cid:durableId="2238860D"/>
   <w16cid:commentId w16cid:paraId="230B7E47" w16cid:durableId="22386D1F"/>
   <w16cid:commentId w16cid:paraId="6CC8BF11" w16cid:durableId="22361683"/>
@@ -22243,6 +22233,7 @@
           <w:calendar w:val="gregorian"/>
         </w:date>
       </w:sdtPr>
+      <w:sdtEndPr/>
       <w:sdtContent>
         <w:r>
           <w:rPr>
@@ -25035,8 +25026,10 @@
   </w:compat>
   <w:rsids>
     <w:rsidRoot w:val="00491839"/>
+    <w:rsid w:val="00462202"/>
     <w:rsid w:val="00491839"/>
     <w:rsid w:val="00CE00B6"/>
+    <w:rsid w:val="00D47CB7"/>
   </w:rsids>
   <m:mathPr>
     <m:mathFont m:val="Cambria Math"/>
@@ -25470,7 +25463,6 @@
     <w:uiPriority w:val="1"/>
     <w:semiHidden/>
     <w:unhideWhenUsed/>
-    <w:rsid w:val="00491839"/>
   </w:style>
   <w:style w:type="table" w:default="1" w:styleId="TableNormal">
     <w:name w:val="Normal Table"/>

</xml_diff>